<commit_message>
Convert horizontal line to XHTML hr.
</commit_message>
<xml_diff>
--- a/TestFiles/HC052-SmartArt.docx
+++ b/TestFiles/HC052-SmartArt.docx
@@ -1,6 +1,6 @@
 
 <file path=word/document.xml><?xml version="1.0" encoding="utf-8"?>
-<w:document xmlns:wpc="http://schemas.microsoft.com/office/word/2010/wordprocessingCanvas" xmlns:mc="http://schemas.openxmlformats.org/markup-compatibility/2006" xmlns:o="urn:schemas-microsoft-com:office:office" xmlns:r="http://schemas.openxmlformats.org/officeDocument/2006/relationships" xmlns:m="http://schemas.openxmlformats.org/officeDocument/2006/math" xmlns:v="urn:schemas-microsoft-com:vml" xmlns:wp14="http://schemas.microsoft.com/office/word/2010/wordprocessingDrawing" xmlns:wp="http://schemas.openxmlformats.org/drawingml/2006/wordprocessingDrawing" xmlns:w10="urn:schemas-microsoft-com:office:word" xmlns:w="http://schemas.openxmlformats.org/wordprocessingml/2006/main" xmlns:w14="http://schemas.microsoft.com/office/word/2010/wordml" xmlns:w15="http://schemas.microsoft.com/office/word/2012/wordml" xmlns:wpg="http://schemas.microsoft.com/office/word/2010/wordprocessingGroup" xmlns:wpi="http://schemas.microsoft.com/office/word/2010/wordprocessingInk" xmlns:wne="http://schemas.microsoft.com/office/word/2006/wordml" xmlns:wps="http://schemas.microsoft.com/office/word/2010/wordprocessingShape" mc:Ignorable="w14 w15 wp14">
+<w:document xmlns:wpc="http://schemas.microsoft.com/office/word/2010/wordprocessingCanvas" xmlns:cx="http://schemas.microsoft.com/office/drawing/2014/chartex" xmlns:cx1="http://schemas.microsoft.com/office/drawing/2015/9/8/chartex" xmlns:cx2="http://schemas.microsoft.com/office/drawing/2015/10/21/chartex" xmlns:cx3="http://schemas.microsoft.com/office/drawing/2016/5/9/chartex" xmlns:cx4="http://schemas.microsoft.com/office/drawing/2016/5/10/chartex" xmlns:cx5="http://schemas.microsoft.com/office/drawing/2016/5/11/chartex" xmlns:cx6="http://schemas.microsoft.com/office/drawing/2016/5/12/chartex" xmlns:cx7="http://schemas.microsoft.com/office/drawing/2016/5/13/chartex" xmlns:cx8="http://schemas.microsoft.com/office/drawing/2016/5/14/chartex" xmlns:mc="http://schemas.openxmlformats.org/markup-compatibility/2006" xmlns:aink="http://schemas.microsoft.com/office/drawing/2016/ink" xmlns:am3d="http://schemas.microsoft.com/office/drawing/2017/model3d" xmlns:o="urn:schemas-microsoft-com:office:office" xmlns:r="http://schemas.openxmlformats.org/officeDocument/2006/relationships" xmlns:m="http://schemas.openxmlformats.org/officeDocument/2006/math" xmlns:v="urn:schemas-microsoft-com:vml" xmlns:wp14="http://schemas.microsoft.com/office/word/2010/wordprocessingDrawing" xmlns:wp="http://schemas.openxmlformats.org/drawingml/2006/wordprocessingDrawing" xmlns:w10="urn:schemas-microsoft-com:office:word" xmlns:w="http://schemas.openxmlformats.org/wordprocessingml/2006/main" xmlns:w14="http://schemas.microsoft.com/office/word/2010/wordml" xmlns:w15="http://schemas.microsoft.com/office/word/2012/wordml" xmlns:w16cid="http://schemas.microsoft.com/office/word/2016/wordml/cid" xmlns:w16se="http://schemas.microsoft.com/office/word/2015/wordml/symex" xmlns:wpg="http://schemas.microsoft.com/office/word/2010/wordprocessingGroup" xmlns:wpi="http://schemas.microsoft.com/office/word/2010/wordprocessingInk" xmlns:wne="http://schemas.microsoft.com/office/word/2006/wordml" xmlns:wps="http://schemas.microsoft.com/office/word/2010/wordprocessingShape" mc:Ignorable="w14 w15 w16se w16cid wp14">
   <w:body>
     <w:p>
       <w:r>
@@ -8,7 +8,6 @@
       </w:r>
     </w:p>
     <w:p>
-      <w:bookmarkStart w:id="0" w:name="_GoBack"/>
       <w:r>
         <w:rPr>
           <w:noProof/>
@@ -28,6 +27,16 @@
           </wp:inline>
         </w:drawing>
       </w:r>
+    </w:p>
+    <w:p>
+      <w:r>
+        <w:pict>
+          <v:rect id="_x0000_i1025" style="width:0;height:1.5pt" o:hralign="center" o:hrstd="t" o:hr="t" fillcolor="#a0a0a0" stroked="f"/>
+        </w:pict>
+      </w:r>
+    </w:p>
+    <w:p>
+      <w:bookmarkStart w:id="0" w:name="_GoBack"/>
       <w:bookmarkEnd w:id="0"/>
     </w:p>
     <w:sectPr>
@@ -41,7 +50,7 @@
 </file>
 
 <file path=word/styles.xml><?xml version="1.0" encoding="utf-8"?>
-<w:styles xmlns:mc="http://schemas.openxmlformats.org/markup-compatibility/2006" xmlns:r="http://schemas.openxmlformats.org/officeDocument/2006/relationships" xmlns:w="http://schemas.openxmlformats.org/wordprocessingml/2006/main" xmlns:w14="http://schemas.microsoft.com/office/word/2010/wordml" xmlns:w15="http://schemas.microsoft.com/office/word/2012/wordml" mc:Ignorable="w14 w15">
+<w:styles xmlns:mc="http://schemas.openxmlformats.org/markup-compatibility/2006" xmlns:r="http://schemas.openxmlformats.org/officeDocument/2006/relationships" xmlns:w="http://schemas.openxmlformats.org/wordprocessingml/2006/main" xmlns:w14="http://schemas.microsoft.com/office/word/2010/wordml" xmlns:w15="http://schemas.microsoft.com/office/word/2012/wordml" xmlns:w16cid="http://schemas.microsoft.com/office/word/2016/wordml/cid" xmlns:w16se="http://schemas.microsoft.com/office/word/2015/wordml/symex" mc:Ignorable="w14 w15 w16se w16cid">
   <w:docDefaults>
     <w:rPrDefault>
       <w:rPr>
@@ -57,7 +66,7 @@
       </w:pPr>
     </w:pPrDefault>
   </w:docDefaults>
-  <w:latentStyles w:defLockedState="0" w:defUIPriority="99" w:defSemiHidden="0" w:defUnhideWhenUsed="0" w:defQFormat="0" w:count="371">
+  <w:latentStyles w:defLockedState="0" w:defUIPriority="99" w:defSemiHidden="0" w:defUnhideWhenUsed="0" w:defQFormat="0" w:count="375">
     <w:lsdException w:name="Normal" w:uiPriority="0" w:qFormat="1"/>
     <w:lsdException w:name="heading 1" w:uiPriority="9" w:qFormat="1"/>
     <w:lsdException w:name="heading 2" w:semiHidden="1" w:uiPriority="9" w:unhideWhenUsed="1" w:qFormat="1"/>
@@ -163,7 +172,6 @@
     <w:lsdException w:name="HTML Sample" w:semiHidden="1" w:unhideWhenUsed="1"/>
     <w:lsdException w:name="HTML Typewriter" w:semiHidden="1" w:unhideWhenUsed="1"/>
     <w:lsdException w:name="HTML Variable" w:semiHidden="1" w:unhideWhenUsed="1"/>
-    <w:lsdException w:name="Normal Table" w:semiHidden="1" w:unhideWhenUsed="1"/>
     <w:lsdException w:name="annotation subject" w:semiHidden="1" w:unhideWhenUsed="1"/>
     <w:lsdException w:name="No List" w:semiHidden="1" w:unhideWhenUsed="1"/>
     <w:lsdException w:name="Outline List 1" w:semiHidden="1" w:unhideWhenUsed="1"/>
@@ -207,10 +215,8 @@
     <w:lsdException w:name="Table Elegant" w:semiHidden="1" w:unhideWhenUsed="1"/>
     <w:lsdException w:name="Table Professional" w:semiHidden="1" w:unhideWhenUsed="1"/>
     <w:lsdException w:name="Table Subtle 1" w:semiHidden="1" w:unhideWhenUsed="1"/>
-    <w:lsdException w:name="Table Subtle 2" w:semiHidden="1" w:unhideWhenUsed="1"/>
     <w:lsdException w:name="Table Web 1" w:semiHidden="1" w:unhideWhenUsed="1"/>
     <w:lsdException w:name="Table Web 2" w:semiHidden="1" w:unhideWhenUsed="1"/>
-    <w:lsdException w:name="Table Web 3" w:semiHidden="1" w:unhideWhenUsed="1"/>
     <w:lsdException w:name="Balloon Text" w:semiHidden="1" w:unhideWhenUsed="1"/>
     <w:lsdException w:name="Table Grid" w:uiPriority="39"/>
     <w:lsdException w:name="Table Theme" w:semiHidden="1" w:unhideWhenUsed="1"/>
@@ -429,6 +435,10 @@
     <w:lsdException w:name="List Table 5 Dark Accent 6" w:uiPriority="50"/>
     <w:lsdException w:name="List Table 6 Colorful Accent 6" w:uiPriority="51"/>
     <w:lsdException w:name="List Table 7 Colorful Accent 6" w:uiPriority="52"/>
+    <w:lsdException w:name="Mention" w:semiHidden="1" w:unhideWhenUsed="1"/>
+    <w:lsdException w:name="Smart Hyperlink" w:semiHidden="1" w:unhideWhenUsed="1"/>
+    <w:lsdException w:name="Hashtag" w:semiHidden="1" w:unhideWhenUsed="1"/>
+    <w:lsdException w:name="Unresolved Mention" w:semiHidden="1" w:unhideWhenUsed="1"/>
   </w:latentStyles>
   <w:style w:type="paragraph" w:default="1" w:styleId="Normal">
     <w:name w:val="Normal"/>
@@ -1448,13 +1458,6 @@
         </dgm:presLayoutVars>
       </dgm:prSet>
       <dgm:spPr/>
-      <dgm:t>
-        <a:bodyPr/>
-        <a:lstStyle/>
-        <a:p>
-          <a:endParaRPr lang="en-IN"/>
-        </a:p>
-      </dgm:t>
     </dgm:pt>
     <dgm:pt modelId="{ED599483-C538-4AC2-A905-C19BED696936}" type="pres">
       <dgm:prSet presAssocID="{471E67F3-C4D6-4305-956E-B2E5A9392DC2}" presName="node" presStyleLbl="node1" presStyleIdx="0" presStyleCnt="5">
@@ -1463,13 +1466,6 @@
         </dgm:presLayoutVars>
       </dgm:prSet>
       <dgm:spPr/>
-      <dgm:t>
-        <a:bodyPr/>
-        <a:lstStyle/>
-        <a:p>
-          <a:endParaRPr lang="en-IN"/>
-        </a:p>
-      </dgm:t>
     </dgm:pt>
     <dgm:pt modelId="{7A00D8D3-A0E3-4ACF-8699-503536C60C1F}" type="pres">
       <dgm:prSet presAssocID="{A7114A10-5B8B-4141-A479-ADE9E90D2F59}" presName="sibTrans" presStyleCnt="0"/>
@@ -1482,13 +1478,6 @@
         </dgm:presLayoutVars>
       </dgm:prSet>
       <dgm:spPr/>
-      <dgm:t>
-        <a:bodyPr/>
-        <a:lstStyle/>
-        <a:p>
-          <a:endParaRPr lang="en-IN"/>
-        </a:p>
-      </dgm:t>
     </dgm:pt>
     <dgm:pt modelId="{7BB74F8E-ABCC-4202-B56B-E797EA627251}" type="pres">
       <dgm:prSet presAssocID="{A00662CB-72DD-441A-ABE7-128D39E8AE2A}" presName="sibTrans" presStyleCnt="0"/>
@@ -1501,13 +1490,6 @@
         </dgm:presLayoutVars>
       </dgm:prSet>
       <dgm:spPr/>
-      <dgm:t>
-        <a:bodyPr/>
-        <a:lstStyle/>
-        <a:p>
-          <a:endParaRPr lang="en-IN"/>
-        </a:p>
-      </dgm:t>
     </dgm:pt>
     <dgm:pt modelId="{A76D7950-6BA8-45B5-AEE3-B2AA929D219C}" type="pres">
       <dgm:prSet presAssocID="{387AC1BC-CE57-4208-9DB7-B7F2E336CE37}" presName="sibTrans" presStyleCnt="0"/>
@@ -1520,13 +1502,6 @@
         </dgm:presLayoutVars>
       </dgm:prSet>
       <dgm:spPr/>
-      <dgm:t>
-        <a:bodyPr/>
-        <a:lstStyle/>
-        <a:p>
-          <a:endParaRPr lang="en-IN"/>
-        </a:p>
-      </dgm:t>
     </dgm:pt>
     <dgm:pt modelId="{687C467D-3D86-4FFF-8114-1D28DEB4EEB3}" type="pres">
       <dgm:prSet presAssocID="{61D765DE-BD26-4A8B-90CD-44DDB9ACDF59}" presName="sibTrans" presStyleCnt="0"/>
@@ -1539,26 +1514,19 @@
         </dgm:presLayoutVars>
       </dgm:prSet>
       <dgm:spPr/>
-      <dgm:t>
-        <a:bodyPr/>
-        <a:lstStyle/>
-        <a:p>
-          <a:endParaRPr lang="en-IN"/>
-        </a:p>
-      </dgm:t>
     </dgm:pt>
   </dgm:ptLst>
   <dgm:cxnLst>
+    <dgm:cxn modelId="{187B1007-17F2-475F-89EC-14C0429356B6}" type="presOf" srcId="{8482EB9B-9A1D-4FF3-B3D2-A4EEFC0694A7}" destId="{89793AB7-DC7A-41CF-8F24-5D7E76E098CB}" srcOrd="0" destOrd="0" presId="urn:microsoft.com/office/officeart/2005/8/layout/default"/>
+    <dgm:cxn modelId="{A7D1590D-70B9-43FE-8173-9DA0D9FF9F96}" type="presOf" srcId="{471E67F3-C4D6-4305-956E-B2E5A9392DC2}" destId="{ED599483-C538-4AC2-A905-C19BED696936}" srcOrd="0" destOrd="0" presId="urn:microsoft.com/office/officeart/2005/8/layout/default"/>
+    <dgm:cxn modelId="{B7BE7B17-E1FA-4606-9EC5-69636C19C683}" srcId="{8482EB9B-9A1D-4FF3-B3D2-A4EEFC0694A7}" destId="{2E4D9EA0-4FEF-4656-AB0C-63002E7592AA}" srcOrd="2" destOrd="0" parTransId="{4C79FC33-4E0B-4CC7-BA49-29B9AA1E019F}" sibTransId="{387AC1BC-CE57-4208-9DB7-B7F2E336CE37}"/>
     <dgm:cxn modelId="{8E646A22-0E40-40C3-A13B-3383D8FB205B}" srcId="{8482EB9B-9A1D-4FF3-B3D2-A4EEFC0694A7}" destId="{019F7304-F263-4E28-9E30-819094A45088}" srcOrd="3" destOrd="0" parTransId="{52E4FD6E-C67A-495B-889E-040F4A7DE967}" sibTransId="{61D765DE-BD26-4A8B-90CD-44DDB9ACDF59}"/>
-    <dgm:cxn modelId="{187B1007-17F2-475F-89EC-14C0429356B6}" type="presOf" srcId="{8482EB9B-9A1D-4FF3-B3D2-A4EEFC0694A7}" destId="{89793AB7-DC7A-41CF-8F24-5D7E76E098CB}" srcOrd="0" destOrd="0" presId="urn:microsoft.com/office/officeart/2005/8/layout/default"/>
+    <dgm:cxn modelId="{304FF923-A3AF-4BEF-89FB-CB8086138C68}" type="presOf" srcId="{C1A1E470-F37B-40B1-A131-FB037D986940}" destId="{115C4D11-CE5E-4DBD-8D8F-97389292D106}" srcOrd="0" destOrd="0" presId="urn:microsoft.com/office/officeart/2005/8/layout/default"/>
+    <dgm:cxn modelId="{935C2B5E-BA2B-484F-9AED-1C4920AC295D}" type="presOf" srcId="{2E4D9EA0-4FEF-4656-AB0C-63002E7592AA}" destId="{30D675E6-AA99-41C2-B2EA-10B8179DE27E}" srcOrd="0" destOrd="0" presId="urn:microsoft.com/office/officeart/2005/8/layout/default"/>
+    <dgm:cxn modelId="{9731F050-4763-45F8-ACE4-01A553F2B5B0}" type="presOf" srcId="{C9293194-B91D-44B6-914C-DBD3E709BF97}" destId="{4A63A337-95E2-4C74-BEDE-751389CFCD86}" srcOrd="0" destOrd="0" presId="urn:microsoft.com/office/officeart/2005/8/layout/default"/>
+    <dgm:cxn modelId="{761A457D-ACD7-4C68-96DC-DFE05BB45392}" srcId="{8482EB9B-9A1D-4FF3-B3D2-A4EEFC0694A7}" destId="{C1A1E470-F37B-40B1-A131-FB037D986940}" srcOrd="4" destOrd="0" parTransId="{7B56FD9B-E1C8-4223-A93F-AFB5D323DDF2}" sibTransId="{F67D1319-F236-42F1-B537-FA99E80EB111}"/>
     <dgm:cxn modelId="{3F4AAFB1-8D4B-4112-BD76-C6AA719BA3C4}" srcId="{8482EB9B-9A1D-4FF3-B3D2-A4EEFC0694A7}" destId="{471E67F3-C4D6-4305-956E-B2E5A9392DC2}" srcOrd="0" destOrd="0" parTransId="{FEA930CD-89D0-4A9D-8F54-FD54FA2A7559}" sibTransId="{A7114A10-5B8B-4141-A479-ADE9E90D2F59}"/>
     <dgm:cxn modelId="{EBAEFCDB-1D88-4994-BCA4-DC6C780273DD}" srcId="{8482EB9B-9A1D-4FF3-B3D2-A4EEFC0694A7}" destId="{C9293194-B91D-44B6-914C-DBD3E709BF97}" srcOrd="1" destOrd="0" parTransId="{F30946B7-A57C-4799-8C5A-6E50AD823245}" sibTransId="{A00662CB-72DD-441A-ABE7-128D39E8AE2A}"/>
-    <dgm:cxn modelId="{761A457D-ACD7-4C68-96DC-DFE05BB45392}" srcId="{8482EB9B-9A1D-4FF3-B3D2-A4EEFC0694A7}" destId="{C1A1E470-F37B-40B1-A131-FB037D986940}" srcOrd="4" destOrd="0" parTransId="{7B56FD9B-E1C8-4223-A93F-AFB5D323DDF2}" sibTransId="{F67D1319-F236-42F1-B537-FA99E80EB111}"/>
-    <dgm:cxn modelId="{A7D1590D-70B9-43FE-8173-9DA0D9FF9F96}" type="presOf" srcId="{471E67F3-C4D6-4305-956E-B2E5A9392DC2}" destId="{ED599483-C538-4AC2-A905-C19BED696936}" srcOrd="0" destOrd="0" presId="urn:microsoft.com/office/officeart/2005/8/layout/default"/>
-    <dgm:cxn modelId="{304FF923-A3AF-4BEF-89FB-CB8086138C68}" type="presOf" srcId="{C1A1E470-F37B-40B1-A131-FB037D986940}" destId="{115C4D11-CE5E-4DBD-8D8F-97389292D106}" srcOrd="0" destOrd="0" presId="urn:microsoft.com/office/officeart/2005/8/layout/default"/>
-    <dgm:cxn modelId="{935C2B5E-BA2B-484F-9AED-1C4920AC295D}" type="presOf" srcId="{2E4D9EA0-4FEF-4656-AB0C-63002E7592AA}" destId="{30D675E6-AA99-41C2-B2EA-10B8179DE27E}" srcOrd="0" destOrd="0" presId="urn:microsoft.com/office/officeart/2005/8/layout/default"/>
-    <dgm:cxn modelId="{B7BE7B17-E1FA-4606-9EC5-69636C19C683}" srcId="{8482EB9B-9A1D-4FF3-B3D2-A4EEFC0694A7}" destId="{2E4D9EA0-4FEF-4656-AB0C-63002E7592AA}" srcOrd="2" destOrd="0" parTransId="{4C79FC33-4E0B-4CC7-BA49-29B9AA1E019F}" sibTransId="{387AC1BC-CE57-4208-9DB7-B7F2E336CE37}"/>
-    <dgm:cxn modelId="{9731F050-4763-45F8-ACE4-01A553F2B5B0}" type="presOf" srcId="{C9293194-B91D-44B6-914C-DBD3E709BF97}" destId="{4A63A337-95E2-4C74-BEDE-751389CFCD86}" srcOrd="0" destOrd="0" presId="urn:microsoft.com/office/officeart/2005/8/layout/default"/>
     <dgm:cxn modelId="{B02118EF-D624-42A8-ACE8-490A0E4E891D}" type="presOf" srcId="{019F7304-F263-4E28-9E30-819094A45088}" destId="{8551E593-BF16-4D92-AD7B-9766298A3C2A}" srcOrd="0" destOrd="0" presId="urn:microsoft.com/office/officeart/2005/8/layout/default"/>
     <dgm:cxn modelId="{B28C9501-9D35-4713-9C94-E6A6329CF0C6}" type="presParOf" srcId="{89793AB7-DC7A-41CF-8F24-5D7E76E098CB}" destId="{ED599483-C538-4AC2-A905-C19BED696936}" srcOrd="0" destOrd="0" presId="urn:microsoft.com/office/officeart/2005/8/layout/default"/>
     <dgm:cxn modelId="{F365494A-DEBE-433F-8DA1-B6F9E051DBCF}" type="presParOf" srcId="{89793AB7-DC7A-41CF-8F24-5D7E76E098CB}" destId="{7A00D8D3-A0E3-4ACF-8699-503536C60C1F}" srcOrd="1" destOrd="0" presId="urn:microsoft.com/office/officeart/2005/8/layout/default"/>
@@ -1643,7 +1611,7 @@
         </a:bodyPr>
         <a:lstStyle/>
         <a:p>
-          <a:pPr lvl="0" algn="ctr" defTabSz="2089150">
+          <a:pPr marL="0" lvl="0" indent="0" algn="ctr" defTabSz="2089150">
             <a:lnSpc>
               <a:spcPct val="90000"/>
             </a:lnSpc>
@@ -1653,6 +1621,7 @@
             <a:spcAft>
               <a:spcPct val="35000"/>
             </a:spcAft>
+            <a:buNone/>
           </a:pPr>
           <a:r>
             <a:rPr lang="en-IN" sz="4700" kern="1200"/>
@@ -1720,7 +1689,7 @@
         </a:bodyPr>
         <a:lstStyle/>
         <a:p>
-          <a:pPr lvl="0" algn="ctr" defTabSz="2089150">
+          <a:pPr marL="0" lvl="0" indent="0" algn="ctr" defTabSz="2089150">
             <a:lnSpc>
               <a:spcPct val="90000"/>
             </a:lnSpc>
@@ -1730,6 +1699,7 @@
             <a:spcAft>
               <a:spcPct val="35000"/>
             </a:spcAft>
+            <a:buNone/>
           </a:pPr>
           <a:r>
             <a:rPr lang="en-IN" sz="4700" kern="1200"/>
@@ -1797,7 +1767,7 @@
         </a:bodyPr>
         <a:lstStyle/>
         <a:p>
-          <a:pPr lvl="0" algn="ctr" defTabSz="2089150">
+          <a:pPr marL="0" lvl="0" indent="0" algn="ctr" defTabSz="2089150">
             <a:lnSpc>
               <a:spcPct val="90000"/>
             </a:lnSpc>
@@ -1807,6 +1777,7 @@
             <a:spcAft>
               <a:spcPct val="35000"/>
             </a:spcAft>
+            <a:buNone/>
           </a:pPr>
           <a:r>
             <a:rPr lang="en-IN" sz="4700" kern="1200"/>
@@ -1874,7 +1845,7 @@
         </a:bodyPr>
         <a:lstStyle/>
         <a:p>
-          <a:pPr lvl="0" algn="ctr" defTabSz="2089150">
+          <a:pPr marL="0" lvl="0" indent="0" algn="ctr" defTabSz="2089150">
             <a:lnSpc>
               <a:spcPct val="90000"/>
             </a:lnSpc>
@@ -1884,6 +1855,7 @@
             <a:spcAft>
               <a:spcPct val="35000"/>
             </a:spcAft>
+            <a:buNone/>
           </a:pPr>
           <a:r>
             <a:rPr lang="en-IN" sz="4700" kern="1200"/>
@@ -1951,7 +1923,7 @@
         </a:bodyPr>
         <a:lstStyle/>
         <a:p>
-          <a:pPr lvl="0" algn="ctr" defTabSz="2089150">
+          <a:pPr marL="0" lvl="0" indent="0" algn="ctr" defTabSz="2089150">
             <a:lnSpc>
               <a:spcPct val="90000"/>
             </a:lnSpc>
@@ -1961,6 +1933,7 @@
             <a:spcAft>
               <a:spcPct val="35000"/>
             </a:spcAft>
+            <a:buNone/>
           </a:pPr>
           <a:r>
             <a:rPr lang="en-IN" sz="4700" kern="1200"/>

</xml_diff>